<commit_message>
Of Of -> of of
</commit_message>
<xml_diff>
--- a/documents/working/FAIRSpec-ready data guidelines for researchers and authors-v3c-word-ma-bh-draft.docx
+++ b/documents/working/FAIRSpec-ready data guidelines for researchers and authors-v3c-word-ma-bh-draft.docx
@@ -379,14 +379,7 @@
           <w:color w:val="333333"/>
           <w:lang w:val="en-US"/>
         </w:rPr>
-        <w:t xml:space="preserve"> of Tartu, Institute of Comput</w:t>
-      </w:r>
-      <w:r>
-        <w:rPr>
-          <w:color w:val="333333"/>
-          <w:lang w:val="en-US"/>
-        </w:rPr>
-        <w:t xml:space="preserve">er Science, Narva </w:t>
+        <w:t xml:space="preserve"> of Tartu, Institute of Computer Science, Narva </w:t>
       </w:r>
       <w:proofErr w:type="spellStart"/>
       <w:r>
@@ -852,23 +845,37 @@
         </w:rPr>
         <w:t xml:space="preserve">FAIR management </w:t>
       </w:r>
-      <w:proofErr w:type="gramStart"/>
       <w:r>
         <w:rPr>
           <w:sz w:val="20"/>
           <w:szCs w:val="20"/>
           <w:lang w:val="en-US"/>
         </w:rPr>
-        <w:t>Of</w:t>
-      </w:r>
-      <w:proofErr w:type="gramEnd"/>
+        <w:t>o</w:t>
+      </w:r>
       <w:r>
         <w:rPr>
           <w:sz w:val="20"/>
           <w:szCs w:val="20"/>
           <w:lang w:val="en-US"/>
         </w:rPr>
-        <w:t xml:space="preserve"> data should be Of intrinsic value.</w:t>
+        <w:t xml:space="preserve">f data should be </w:t>
+      </w:r>
+      <w:r>
+        <w:rPr>
+          <w:sz w:val="20"/>
+          <w:szCs w:val="20"/>
+          <w:lang w:val="en-US"/>
+        </w:rPr>
+        <w:t>o</w:t>
+      </w:r>
+      <w:r>
+        <w:rPr>
+          <w:sz w:val="20"/>
+          <w:szCs w:val="20"/>
+          <w:lang w:val="en-US"/>
+        </w:rPr>
+        <w:t>f intrinsic value.</w:t>
       </w:r>
     </w:p>
     <w:p>
@@ -9611,13 +9618,7 @@
         <w:rPr>
           <w:lang w:val="en-US"/>
         </w:rPr>
-        <w:t>Registering a metadata record for individual instrumental datasets allows for the formation of a unique persistent identifier (PID) to be associated with individual parts of the dataset, enabling a higher probability of findability via automated search engine “bots”. Such registered records should include the unique path or the database reference to the exact location of the dataset itself - whether located on an institutional, specialist, or generalist repository - thus enabling potentially widespread acce</w:t>
-      </w:r>
-      <w:r>
-        <w:rPr>
-          <w:lang w:val="en-US"/>
-        </w:rPr>
-        <w:t xml:space="preserve">ssibility to the dataset itself. This also allows for distributed data storage, and it also can include selective privacy settings for both pre- and post-publication. </w:t>
+        <w:t xml:space="preserve">Registering a metadata record for individual instrumental datasets allows for the formation of a unique persistent identifier (PID) to be associated with individual parts of the dataset, enabling a higher probability of findability via automated search engine “bots”. Such registered records should include the unique path or the database reference to the exact location of the dataset itself - whether located on an institutional, specialist, or generalist repository - thus enabling potentially widespread accessibility to the dataset itself. This also allows for distributed data storage, and it also can include selective privacy settings for both pre- and post-publication. </w:t>
       </w:r>
     </w:p>
     <w:p>
@@ -9628,13 +9629,7 @@
         <w:rPr>
           <w:lang w:val="en-US"/>
         </w:rPr>
-        <w:t>The criteria for selecting an appropriate repository for registering the dataset metadata record should include some consideration of whether the entry of rich chemical metadata is adequately supported either by the repository human user interface or by a repository application programming interface (API). APIs (in particular) are essential for use by automated systems such as an ELN. The repository should include processes for automatic generation and then registration of the primary metadata record with a</w:t>
-      </w:r>
-      <w:r>
-        <w:rPr>
-          <w:lang w:val="en-US"/>
-        </w:rPr>
-        <w:t xml:space="preserve">n appropriate authority, where the master copy will be kept and indexed to facilitate findability. Any local repository copy of the master metadata record should automatically be kept synchronized with the registered version. </w:t>
+        <w:t xml:space="preserve">The criteria for selecting an appropriate repository for registering the dataset metadata record should include some consideration of whether the entry of rich chemical metadata is adequately supported either by the repository human user interface or by a repository application programming interface (API). APIs (in particular) are essential for use by automated systems such as an ELN. The repository should include processes for automatic generation and then registration of the primary metadata record with an appropriate authority, where the master copy will be kept and indexed to facilitate findability. Any local repository copy of the master metadata record should automatically be kept synchronized with the registered version. </w:t>
       </w:r>
     </w:p>
     <w:p>
@@ -9756,13 +9751,7 @@
         <w:rPr>
           <w:lang w:val="en-US"/>
         </w:rPr>
-        <w:t xml:space="preserve"> searches for related spectroscopic data, filtering a collection for spectra of a certain sort or with a given set of property values. In fact, the local benefit of even the most minimal curation (just associating in</w:t>
-      </w:r>
-      <w:r>
-        <w:rPr>
-          <w:lang w:val="en-US"/>
-        </w:rPr>
-        <w:t>strument datasets and analysis with specific samples or chemical structures) can be significant.</w:t>
+        <w:t xml:space="preserve"> searches for related spectroscopic data, filtering a collection for spectra of a certain sort or with a given set of property values. In fact, the local benefit of even the most minimal curation (just associating instrument datasets and analysis with specific samples or chemical structures) can be significant.</w:t>
       </w:r>
     </w:p>
     <w:p/>
@@ -10276,13 +10265,7 @@
         <w:rPr>
           <w:lang w:val="en-US"/>
         </w:rPr>
-        <w:t xml:space="preserve">is a metadata object with a unique </w:t>
-      </w:r>
-      <w:r>
-        <w:rPr>
-          <w:lang w:val="en-US"/>
-        </w:rPr>
-        <w:t>identifier associating one or more spectra with one or more structures.</w:t>
+        <w:t>is a metadata object with a unique identifier associating one or more spectra with one or more structures.</w:t>
       </w:r>
       <w:r>
         <w:rPr>
@@ -10300,13 +10283,7 @@
         <w:rPr>
           <w:lang w:val="en-US"/>
         </w:rPr>
-        <w:t>, and the components of the association to speak for themselves. For example, an ID of "2a+2a'" suggests that two different compounds are associated with one or more spectra. Within that association, the structure representations will provide the details of that relationship – whether these are diastereomers,</w:t>
-      </w:r>
-      <w:r>
-        <w:rPr>
-          <w:lang w:val="en-US"/>
-        </w:rPr>
-        <w:t xml:space="preserve"> enantiomers, or completely constitutionally different compounds.  </w:t>
+        <w:t xml:space="preserve">, and the components of the association to speak for themselves. For example, an ID of "2a+2a'" suggests that two different compounds are associated with one or more spectra. Within that association, the structure representations will provide the details of that relationship – whether these are diastereomers, enantiomers, or completely constitutionally different compounds.  </w:t>
       </w:r>
     </w:p>
     <w:p/>

</xml_diff>